<commit_message>
Update Capstone 3 Idea Submission.docx
</commit_message>
<xml_diff>
--- a/Capstone 3/Capstone 3 Idea Submission.docx
+++ b/Capstone 3/Capstone 3 Idea Submission.docx
@@ -3,8 +3,223 @@
 <w:document xmlns:wpc="http://schemas.microsoft.com/office/word/2010/wordprocessingCanvas" xmlns:cx="http://schemas.microsoft.com/office/drawing/2014/chartex" xmlns:cx1="http://schemas.microsoft.com/office/drawing/2015/9/8/chartex" xmlns:cx2="http://schemas.microsoft.com/office/drawing/2015/10/21/chartex" xmlns:cx3="http://schemas.microsoft.com/office/drawing/2016/5/9/chartex" xmlns:cx4="http://schemas.microsoft.com/office/drawing/2016/5/10/chartex" xmlns:cx5="http://schemas.microsoft.com/office/drawing/2016/5/11/chartex" xmlns:cx6="http://schemas.microsoft.com/office/drawing/2016/5/12/chartex" xmlns:cx7="http://schemas.microsoft.com/office/drawing/2016/5/13/chartex" xmlns:cx8="http://schemas.microsoft.com/office/drawing/2016/5/14/chartex" xmlns:mc="http://schemas.openxmlformats.org/markup-compatibility/2006" xmlns:aink="http://schemas.microsoft.com/office/drawing/2016/ink" xmlns:am3d="http://schemas.microsoft.com/office/drawing/2017/model3d" xmlns:o="urn:schemas-microsoft-com:office:office" xmlns:r="http://schemas.openxmlformats.org/officeDocument/2006/relationships" xmlns:m="http://schemas.openxmlformats.org/officeDocument/2006/math" xmlns:v="urn:schemas-microsoft-com:vml" xmlns:wp14="http://schemas.microsoft.com/office/word/2010/wordprocessingDrawing" xmlns:wp="http://schemas.openxmlformats.org/drawingml/2006/wordprocessingDrawing" xmlns:w10="urn:schemas-microsoft-com:office:word" xmlns:w="http://schemas.openxmlformats.org/wordprocessingml/2006/main" xmlns:w14="http://schemas.microsoft.com/office/word/2010/wordml" xmlns:w15="http://schemas.microsoft.com/office/word/2012/wordml" xmlns:w16cid="http://schemas.microsoft.com/office/word/2016/wordml/cid" xmlns:w16se="http://schemas.microsoft.com/office/word/2015/wordml/symex" xmlns:wpg="http://schemas.microsoft.com/office/word/2010/wordprocessingGroup" xmlns:wpi="http://schemas.microsoft.com/office/word/2010/wordprocessingInk" xmlns:wne="http://schemas.microsoft.com/office/word/2006/wordml" xmlns:wps="http://schemas.microsoft.com/office/word/2010/wordprocessingShape" mc:Ignorable="w14 w15 w16se w16cid wp14">
   <w:body>
     <w:p>
-      <w:bookmarkStart w:id="0" w:name="_GoBack"/>
-      <w:bookmarkEnd w:id="0"/>
+      <w:pPr>
+        <w:pStyle w:val="NoSpacing"/>
+        <w:rPr>
+          <w:b/>
+          <w:bCs/>
+          <w:sz w:val="24"/>
+          <w:szCs w:val="24"/>
+        </w:rPr>
+      </w:pPr>
+      <w:bookmarkStart w:id="0" w:name="_Hlk74738489"/>
+      <w:r>
+        <w:rPr>
+          <w:b/>
+          <w:bCs/>
+          <w:sz w:val="24"/>
+          <w:szCs w:val="24"/>
+        </w:rPr>
+        <w:t>Is Los Angeles counties increasing house price leading to neighboring counting rise in price.  Does pressure force certain counties to rise faster than others.  My assumption is yes and area that have more freeways into certain area help increase prices.</w:t>
+      </w:r>
+      <w:r>
+        <w:rPr>
+          <w:b/>
+          <w:bCs/>
+          <w:sz w:val="24"/>
+          <w:szCs w:val="24"/>
+        </w:rPr>
+        <w:t xml:space="preserve">  For every comparison in each county I will toss out top 2.5 and bottom 2.5 of prices to get a better average.</w:t>
+      </w:r>
+    </w:p>
+    <w:p>
+      <w:pPr>
+        <w:pStyle w:val="NoSpacing"/>
+      </w:pPr>
+    </w:p>
+    <w:p>
+      <w:pPr>
+        <w:pStyle w:val="NoSpacing"/>
+      </w:pPr>
+      <w:r>
+        <w:t>Housing Inventory: Average Listing Price in Los Angeles County, CA</w:t>
+      </w:r>
+    </w:p>
+    <w:p>
+      <w:pPr>
+        <w:pStyle w:val="NoSpacing"/>
+      </w:pPr>
+    </w:p>
+    <w:p>
+      <w:pPr>
+        <w:pStyle w:val="NoSpacing"/>
+      </w:pPr>
+      <w:r>
+        <w:t>Compare if Los Angeles county lead the price rises in the neighborhood counties</w:t>
+      </w:r>
+    </w:p>
+    <w:p>
+      <w:pPr>
+        <w:pStyle w:val="NoSpacing"/>
+      </w:pPr>
+    </w:p>
+    <w:p>
+      <w:pPr>
+        <w:pStyle w:val="NoSpacing"/>
+        <w:rPr>
+          <w:rStyle w:val="Hyperlink"/>
+        </w:rPr>
+      </w:pPr>
+      <w:hyperlink r:id="rId4" w:history="1">
+        <w:r>
+          <w:rPr>
+            <w:rStyle w:val="Hyperlink"/>
+          </w:rPr>
+          <w:t>https://fred.stlouisfed.org/series/AVELISPRI6037</w:t>
+        </w:r>
+      </w:hyperlink>
+    </w:p>
+    <w:p>
+      <w:pPr>
+        <w:pStyle w:val="NoSpacing"/>
+        <w:rPr>
+          <w:rStyle w:val="Hyperlink"/>
+        </w:rPr>
+      </w:pPr>
+    </w:p>
+    <w:p>
+      <w:pPr>
+        <w:pStyle w:val="NoSpacing"/>
+        <w:rPr>
+          <w:rStyle w:val="Hyperlink"/>
+        </w:rPr>
+      </w:pPr>
+    </w:p>
+    <w:p>
+      <w:pPr>
+        <w:pStyle w:val="NoSpacing"/>
+        <w:rPr>
+          <w:rStyle w:val="Hyperlink"/>
+        </w:rPr>
+      </w:pPr>
+    </w:p>
+    <w:p>
+      <w:pPr>
+        <w:pStyle w:val="NoSpacing"/>
+        <w:rPr>
+          <w:rStyle w:val="Hyperlink"/>
+          <w:b/>
+          <w:bCs/>
+          <w:color w:val="auto"/>
+          <w:sz w:val="24"/>
+          <w:szCs w:val="24"/>
+          <w:u w:val="none"/>
+        </w:rPr>
+      </w:pPr>
+      <w:r>
+        <w:rPr>
+          <w:rStyle w:val="Hyperlink"/>
+          <w:b/>
+          <w:bCs/>
+          <w:color w:val="auto"/>
+          <w:sz w:val="24"/>
+          <w:szCs w:val="24"/>
+          <w:u w:val="none"/>
+        </w:rPr>
+        <w:t>Used Car</w:t>
+      </w:r>
+    </w:p>
+    <w:bookmarkEnd w:id="0"/>
+    <w:p/>
+    <w:p>
+      <w:r>
+        <w:t xml:space="preserve">On Craigslist what type of car are being sold.  What type of cars are sold the most and what is average </w:t>
+      </w:r>
+      <w:proofErr w:type="gramStart"/>
+      <w:r>
+        <w:t>cost</w:t>
+      </w:r>
+      <w:r>
+        <w:t>.</w:t>
+      </w:r>
+      <w:proofErr w:type="gramEnd"/>
+      <w:r>
+        <w:t xml:space="preserve">  What is the quality of the car?  What area sells the most vehicle?  When was the vehicle listed and are vehicle increasing in price with chip </w:t>
+      </w:r>
+      <w:proofErr w:type="gramStart"/>
+      <w:r>
+        <w:t>shortage.</w:t>
+      </w:r>
+      <w:proofErr w:type="gramEnd"/>
+    </w:p>
+    <w:p>
+      <w:hyperlink r:id="rId5" w:history="1">
+        <w:r>
+          <w:rPr>
+            <w:rStyle w:val="Hyperlink"/>
+          </w:rPr>
+          <w:t>https://www.kaggle.com/austinreese/craigslist-carstrucks-data</w:t>
+        </w:r>
+      </w:hyperlink>
+    </w:p>
+    <w:p>
+      <w:pPr>
+        <w:spacing w:after="0"/>
+      </w:pPr>
+    </w:p>
+    <w:p>
+      <w:pPr>
+        <w:spacing w:after="0"/>
+      </w:pPr>
+      <w:r>
+        <w:rPr>
+          <w:b/>
+          <w:bCs/>
+          <w:sz w:val="24"/>
+          <w:szCs w:val="24"/>
+        </w:rPr>
+        <w:t>Happiness score</w:t>
+      </w:r>
+    </w:p>
+    <w:p>
+      <w:pPr>
+        <w:spacing w:after="0"/>
+      </w:pPr>
+      <w:r>
+        <w:t xml:space="preserve">Use the data set where list specific feature to determine likelihood of being happy.  </w:t>
+      </w:r>
+      <w:r>
+        <w:t xml:space="preserve">I want to determine major factors support a person being happy or unhappy.  </w:t>
+      </w:r>
+      <w:bookmarkStart w:id="1" w:name="_GoBack"/>
+      <w:bookmarkEnd w:id="1"/>
+    </w:p>
+    <w:p>
+      <w:pPr>
+        <w:spacing w:after="0"/>
+      </w:pPr>
+      <w:hyperlink r:id="rId6" w:history="1">
+        <w:r>
+          <w:rPr>
+            <w:rStyle w:val="Hyperlink"/>
+          </w:rPr>
+          <w:t>https://www.kaggle.com/ajaypalsinghlo/world-happiness-report-2021</w:t>
+        </w:r>
+      </w:hyperlink>
+    </w:p>
+    <w:p/>
+    <w:p/>
+    <w:p>
+      <w:r>
+        <w:t>Food Choices</w:t>
+      </w:r>
+    </w:p>
+    <w:p/>
+    <w:p/>
+    <w:p>
+      <w:r>
+        <w:t>Water Consumption medium City</w:t>
+      </w:r>
     </w:p>
     <w:sectPr>
       <w:pgSz w:w="12240" w:h="15840"/>
@@ -439,6 +654,38 @@
     <w:semiHidden/>
     <w:unhideWhenUsed/>
   </w:style>
+  <w:style w:type="character" w:styleId="Hyperlink">
+    <w:name w:val="Hyperlink"/>
+    <w:basedOn w:val="DefaultParagraphFont"/>
+    <w:uiPriority w:val="99"/>
+    <w:unhideWhenUsed/>
+    <w:rsid w:val="000C7B42"/>
+    <w:rPr>
+      <w:color w:val="0563C1" w:themeColor="hyperlink"/>
+      <w:u w:val="single"/>
+    </w:rPr>
+  </w:style>
+  <w:style w:type="paragraph" w:styleId="NoSpacing">
+    <w:name w:val="No Spacing"/>
+    <w:uiPriority w:val="1"/>
+    <w:qFormat/>
+    <w:rsid w:val="000C7B42"/>
+    <w:pPr>
+      <w:spacing w:after="0" w:line="240" w:lineRule="auto"/>
+    </w:pPr>
+  </w:style>
+  <w:style w:type="character" w:styleId="UnresolvedMention">
+    <w:name w:val="Unresolved Mention"/>
+    <w:basedOn w:val="DefaultParagraphFont"/>
+    <w:uiPriority w:val="99"/>
+    <w:semiHidden/>
+    <w:unhideWhenUsed/>
+    <w:rsid w:val="000C7B42"/>
+    <w:rPr>
+      <w:color w:val="605E5C"/>
+      <w:shd w:val="clear" w:color="auto" w:fill="E1DFDD"/>
+    </w:rPr>
+  </w:style>
 </w:styles>
 </file>
 

</xml_diff>